<commit_message>
Fixed MDR bug, Fixed Whitespace Bug, Fixed Indents and Formating
</commit_message>
<xml_diff>
--- a/wine_lists/Wine List December 4.12.19.docx
+++ b/wine_lists/Wine List December 4.12.19.docx
@@ -1,6 +1,6 @@
 
 <file path=word/document.xml><?xml version="1.0" encoding="utf-8"?>
-<w:document xmlns:wpc="http://schemas.microsoft.com/office/word/2010/wordprocessingCanvas" xmlns:cx="http://schemas.microsoft.com/office/drawing/2014/chartex" xmlns:cx1="http://schemas.microsoft.com/office/drawing/2015/9/8/chartex" xmlns:cx2="http://schemas.microsoft.com/office/drawing/2015/10/21/chartex" xmlns:cx3="http://schemas.microsoft.com/office/drawing/2016/5/9/chartex" xmlns:cx4="http://schemas.microsoft.com/office/drawing/2016/5/10/chartex" xmlns:cx5="http://schemas.microsoft.com/office/drawing/2016/5/11/chartex" xmlns:cx6="http://schemas.microsoft.com/office/drawing/2016/5/12/chartex" xmlns:cx7="http://schemas.microsoft.com/office/drawing/2016/5/13/chartex" xmlns:cx8="http://schemas.microsoft.com/office/drawing/2016/5/14/chartex" xmlns:mc="http://schemas.openxmlformats.org/markup-compatibility/2006" xmlns:aink="http://schemas.microsoft.com/office/drawing/2016/ink" xmlns:am3d="http://schemas.microsoft.com/office/drawing/2017/model3d" xmlns:o="urn:schemas-microsoft-com:office:office" xmlns:r="http://schemas.openxmlformats.org/officeDocument/2006/relationships" xmlns:m="http://schemas.openxmlformats.org/officeDocument/2006/math" xmlns:v="urn:schemas-microsoft-com:vml" xmlns:wp14="http://schemas.microsoft.com/office/word/2010/wordprocessingDrawing" xmlns:wp="http://schemas.openxmlformats.org/drawingml/2006/wordprocessingDrawing" xmlns:w10="urn:schemas-microsoft-com:office:word" xmlns:w="http://schemas.openxmlformats.org/wordprocessingml/2006/main" xmlns:w14="http://schemas.microsoft.com/office/word/2010/wordml" xmlns:w15="http://schemas.microsoft.com/office/word/2012/wordml" xmlns:w16cex="http://schemas.microsoft.com/office/word/2018/wordml/cex" xmlns:w16cid="http://schemas.microsoft.com/office/word/2016/wordml/cid" xmlns:w16="http://schemas.microsoft.com/office/word/2018/wordml" xmlns:w16se="http://schemas.microsoft.com/office/word/2015/wordml/symex" xmlns:wpg="http://schemas.microsoft.com/office/word/2010/wordprocessingGroup" xmlns:wpi="http://schemas.microsoft.com/office/word/2010/wordprocessingInk" xmlns:wne="http://schemas.microsoft.com/office/word/2006/wordml" xmlns:wps="http://schemas.microsoft.com/office/word/2010/wordprocessingShape" mc:Ignorable="w14 w15 w16se w16cid w16 w16cex wp14">
+<w:document xmlns:wpc="http://schemas.microsoft.com/office/word/2010/wordprocessingCanvas" xmlns:cx="http://schemas.microsoft.com/office/drawing/2014/chartex" xmlns:cx1="http://schemas.microsoft.com/office/drawing/2015/9/8/chartex" xmlns:cx2="http://schemas.microsoft.com/office/drawing/2015/10/21/chartex" xmlns:cx3="http://schemas.microsoft.com/office/drawing/2016/5/9/chartex" xmlns:cx4="http://schemas.microsoft.com/office/drawing/2016/5/10/chartex" xmlns:cx5="http://schemas.microsoft.com/office/drawing/2016/5/11/chartex" xmlns:cx6="http://schemas.microsoft.com/office/drawing/2016/5/12/chartex" xmlns:cx7="http://schemas.microsoft.com/office/drawing/2016/5/13/chartex" xmlns:cx8="http://schemas.microsoft.com/office/drawing/2016/5/14/chartex" xmlns:mc="http://schemas.openxmlformats.org/markup-compatibility/2006" xmlns:aink="http://schemas.microsoft.com/office/drawing/2016/ink" xmlns:am3d="http://schemas.microsoft.com/office/drawing/2017/model3d" xmlns:o="urn:schemas-microsoft-com:office:office" xmlns:r="http://schemas.openxmlformats.org/officeDocument/2006/relationships" xmlns:m="http://schemas.openxmlformats.org/officeDocument/2006/math" xmlns:v="urn:schemas-microsoft-com:vml" xmlns:wp14="http://schemas.microsoft.com/office/word/2010/wordprocessingDrawing" xmlns:wp="http://schemas.openxmlformats.org/drawingml/2006/wordprocessingDrawing" xmlns:w10="urn:schemas-microsoft-com:office:word" xmlns:w="http://schemas.openxmlformats.org/wordprocessingml/2006/main" xmlns:w14="http://schemas.microsoft.com/office/word/2010/wordml" xmlns:w15="http://schemas.microsoft.com/office/word/2012/wordml" xmlns:w16cid="http://schemas.microsoft.com/office/word/2016/wordml/cid" xmlns:w16se="http://schemas.microsoft.com/office/word/2015/wordml/symex" xmlns:wpg="http://schemas.microsoft.com/office/word/2010/wordprocessingGroup" xmlns:wpi="http://schemas.microsoft.com/office/word/2010/wordprocessingInk" xmlns:wne="http://schemas.microsoft.com/office/word/2006/wordml" xmlns:wps="http://schemas.microsoft.com/office/word/2010/wordprocessingShape" mc:Ignorable="w14 w15 w16se w16cid wp14">
   <w:body>
     <w:p>
       <w:pPr>
@@ -792,7 +792,6 @@
           <w:sz w:val="24"/>
           <w:szCs w:val="24"/>
         </w:rPr>
-        <w:lastRenderedPageBreak/>
         <w:t>Andy Day</w:t>
       </w:r>
     </w:p>
@@ -4455,7 +4454,6 @@
           <w:bCs/>
           <w:u w:val="single"/>
         </w:rPr>
-        <w:lastRenderedPageBreak/>
         <w:br w:type="page"/>
       </w:r>
     </w:p>
@@ -7330,6 +7328,7 @@
           <w:sz w:val="26"/>
           <w:szCs w:val="26"/>
         </w:rPr>
+        <w:lastRenderedPageBreak/>
         <w:t>Beautiful old girls</w:t>
       </w:r>
     </w:p>
@@ -8872,7 +8871,6 @@
         <w:rPr>
           <w:rFonts w:ascii="Galyon" w:hAnsi="Galyon" w:cs="Serithai"/>
         </w:rPr>
-        <w:lastRenderedPageBreak/>
         <w:t>A precise and light Riesling from young vines. Described as ‘like a child’s crayon drawing; vibrant, spirited, endearing’. We don’t know what that means, but the wine is seriously drinkable</w:t>
       </w:r>
       <w:r>
@@ -9064,6 +9062,7 @@
           <w:sz w:val="26"/>
           <w:szCs w:val="26"/>
         </w:rPr>
+        <w:lastRenderedPageBreak/>
         <w:t xml:space="preserve">This is for the </w:t>
       </w:r>
       <w:r>
@@ -9729,6 +9728,7 @@
         </w:rPr>
         <w:t xml:space="preserve"> </w:t>
       </w:r>
+      <w:proofErr w:type="spellStart"/>
       <w:r>
         <w:rPr>
           <w:rFonts w:ascii="Galyon" w:hAnsi="Galyon" w:cs="Serithai"/>
@@ -9739,6 +9739,7 @@
         </w:rPr>
         <w:t>Classico</w:t>
       </w:r>
+      <w:proofErr w:type="spellEnd"/>
       <w:r>
         <w:rPr>
           <w:rFonts w:ascii="Galyon" w:hAnsi="Galyon" w:cs="Serithai"/>
@@ -10414,7 +10415,6 @@
           <w:b/>
           <w:bCs/>
         </w:rPr>
-        <w:lastRenderedPageBreak/>
         <w:t>201</w:t>
       </w:r>
       <w:r>
@@ -11086,7 +11086,21 @@
         <w:rPr>
           <w:rFonts w:ascii="Galyon" w:hAnsi="Galyon"/>
         </w:rPr>
-        <w:t>. A very approachable gamay with minimal funk or fuss</w:t>
+        <w:t xml:space="preserve">. A very approachable </w:t>
+      </w:r>
+      <w:proofErr w:type="spellStart"/>
+      <w:r>
+        <w:rPr>
+          <w:rFonts w:ascii="Galyon" w:hAnsi="Galyon"/>
+        </w:rPr>
+        <w:t>gamay</w:t>
+      </w:r>
+      <w:proofErr w:type="spellEnd"/>
+      <w:r>
+        <w:rPr>
+          <w:rFonts w:ascii="Galyon" w:hAnsi="Galyon"/>
+        </w:rPr>
+        <w:t xml:space="preserve"> with minimal funk or fuss</w:t>
       </w:r>
       <w:r>
         <w:rPr>
@@ -12880,6 +12894,7 @@
         </w:rPr>
         <w:t xml:space="preserve">Dr. Loosen </w:t>
       </w:r>
+      <w:proofErr w:type="spellStart"/>
       <w:proofErr w:type="gramStart"/>
       <w:r>
         <w:rPr>
@@ -12891,6 +12906,7 @@
         </w:rPr>
         <w:t>Eiswein</w:t>
       </w:r>
+      <w:proofErr w:type="spellEnd"/>
       <w:r>
         <w:rPr>
           <w:rFonts w:ascii="Galyon" w:hAnsi="Galyon" w:cs="Serithai"/>
@@ -14498,6 +14514,8 @@
           <w:rFonts w:ascii="Galyon" w:hAnsi="Galyon" w:cs="Serithai"/>
         </w:rPr>
       </w:pPr>
+      <w:bookmarkStart w:id="0" w:name="_GoBack"/>
+      <w:bookmarkEnd w:id="0"/>
     </w:p>
     <w:sectPr>
       <w:pgSz w:w="11906" w:h="16838"/>
@@ -14510,7 +14528,7 @@
 </file>
 
 <file path=word/endnotes.xml><?xml version="1.0" encoding="utf-8"?>
-<w:endnotes xmlns:wpc="http://schemas.microsoft.com/office/word/2010/wordprocessingCanvas" xmlns:cx="http://schemas.microsoft.com/office/drawing/2014/chartex" xmlns:cx1="http://schemas.microsoft.com/office/drawing/2015/9/8/chartex" xmlns:cx2="http://schemas.microsoft.com/office/drawing/2015/10/21/chartex" xmlns:cx3="http://schemas.microsoft.com/office/drawing/2016/5/9/chartex" xmlns:cx4="http://schemas.microsoft.com/office/drawing/2016/5/10/chartex" xmlns:cx5="http://schemas.microsoft.com/office/drawing/2016/5/11/chartex" xmlns:cx6="http://schemas.microsoft.com/office/drawing/2016/5/12/chartex" xmlns:cx7="http://schemas.microsoft.com/office/drawing/2016/5/13/chartex" xmlns:cx8="http://schemas.microsoft.com/office/drawing/2016/5/14/chartex" xmlns:mc="http://schemas.openxmlformats.org/markup-compatibility/2006" xmlns:aink="http://schemas.microsoft.com/office/drawing/2016/ink" xmlns:am3d="http://schemas.microsoft.com/office/drawing/2017/model3d" xmlns:o="urn:schemas-microsoft-com:office:office" xmlns:r="http://schemas.openxmlformats.org/officeDocument/2006/relationships" xmlns:m="http://schemas.openxmlformats.org/officeDocument/2006/math" xmlns:v="urn:schemas-microsoft-com:vml" xmlns:wp14="http://schemas.microsoft.com/office/word/2010/wordprocessingDrawing" xmlns:wp="http://schemas.openxmlformats.org/drawingml/2006/wordprocessingDrawing" xmlns:w10="urn:schemas-microsoft-com:office:word" xmlns:w="http://schemas.openxmlformats.org/wordprocessingml/2006/main" xmlns:w14="http://schemas.microsoft.com/office/word/2010/wordml" xmlns:w15="http://schemas.microsoft.com/office/word/2012/wordml" xmlns:w16cex="http://schemas.microsoft.com/office/word/2018/wordml/cex" xmlns:w16cid="http://schemas.microsoft.com/office/word/2016/wordml/cid" xmlns:w16="http://schemas.microsoft.com/office/word/2018/wordml" xmlns:w16se="http://schemas.microsoft.com/office/word/2015/wordml/symex" xmlns:wpg="http://schemas.microsoft.com/office/word/2010/wordprocessingGroup" xmlns:wpi="http://schemas.microsoft.com/office/word/2010/wordprocessingInk" xmlns:wne="http://schemas.microsoft.com/office/word/2006/wordml" xmlns:wps="http://schemas.microsoft.com/office/word/2010/wordprocessingShape" mc:Ignorable="w14 w15 w16se w16cid w16 w16cex wp14">
+<w:endnotes xmlns:wpc="http://schemas.microsoft.com/office/word/2010/wordprocessingCanvas" xmlns:cx="http://schemas.microsoft.com/office/drawing/2014/chartex" xmlns:cx1="http://schemas.microsoft.com/office/drawing/2015/9/8/chartex" xmlns:cx2="http://schemas.microsoft.com/office/drawing/2015/10/21/chartex" xmlns:cx3="http://schemas.microsoft.com/office/drawing/2016/5/9/chartex" xmlns:cx4="http://schemas.microsoft.com/office/drawing/2016/5/10/chartex" xmlns:cx5="http://schemas.microsoft.com/office/drawing/2016/5/11/chartex" xmlns:cx6="http://schemas.microsoft.com/office/drawing/2016/5/12/chartex" xmlns:cx7="http://schemas.microsoft.com/office/drawing/2016/5/13/chartex" xmlns:cx8="http://schemas.microsoft.com/office/drawing/2016/5/14/chartex" xmlns:mc="http://schemas.openxmlformats.org/markup-compatibility/2006" xmlns:aink="http://schemas.microsoft.com/office/drawing/2016/ink" xmlns:am3d="http://schemas.microsoft.com/office/drawing/2017/model3d" xmlns:o="urn:schemas-microsoft-com:office:office" xmlns:r="http://schemas.openxmlformats.org/officeDocument/2006/relationships" xmlns:m="http://schemas.openxmlformats.org/officeDocument/2006/math" xmlns:v="urn:schemas-microsoft-com:vml" xmlns:wp14="http://schemas.microsoft.com/office/word/2010/wordprocessingDrawing" xmlns:wp="http://schemas.openxmlformats.org/drawingml/2006/wordprocessingDrawing" xmlns:w10="urn:schemas-microsoft-com:office:word" xmlns:w="http://schemas.openxmlformats.org/wordprocessingml/2006/main" xmlns:w14="http://schemas.microsoft.com/office/word/2010/wordml" xmlns:w15="http://schemas.microsoft.com/office/word/2012/wordml" xmlns:w16cid="http://schemas.microsoft.com/office/word/2016/wordml/cid" xmlns:w16se="http://schemas.microsoft.com/office/word/2015/wordml/symex" xmlns:wpg="http://schemas.microsoft.com/office/word/2010/wordprocessingGroup" xmlns:wpi="http://schemas.microsoft.com/office/word/2010/wordprocessingInk" xmlns:wne="http://schemas.microsoft.com/office/word/2006/wordml" xmlns:wps="http://schemas.microsoft.com/office/word/2010/wordprocessingShape" mc:Ignorable="w14 w15 w16se w16cid wp14">
   <w:endnote w:type="separator" w:id="-1">
     <w:p>
       <w:pPr>
@@ -14535,7 +14553,7 @@
 </file>
 
 <file path=word/footnotes.xml><?xml version="1.0" encoding="utf-8"?>
-<w:footnotes xmlns:wpc="http://schemas.microsoft.com/office/word/2010/wordprocessingCanvas" xmlns:cx="http://schemas.microsoft.com/office/drawing/2014/chartex" xmlns:cx1="http://schemas.microsoft.com/office/drawing/2015/9/8/chartex" xmlns:cx2="http://schemas.microsoft.com/office/drawing/2015/10/21/chartex" xmlns:cx3="http://schemas.microsoft.com/office/drawing/2016/5/9/chartex" xmlns:cx4="http://schemas.microsoft.com/office/drawing/2016/5/10/chartex" xmlns:cx5="http://schemas.microsoft.com/office/drawing/2016/5/11/chartex" xmlns:cx6="http://schemas.microsoft.com/office/drawing/2016/5/12/chartex" xmlns:cx7="http://schemas.microsoft.com/office/drawing/2016/5/13/chartex" xmlns:cx8="http://schemas.microsoft.com/office/drawing/2016/5/14/chartex" xmlns:mc="http://schemas.openxmlformats.org/markup-compatibility/2006" xmlns:aink="http://schemas.microsoft.com/office/drawing/2016/ink" xmlns:am3d="http://schemas.microsoft.com/office/drawing/2017/model3d" xmlns:o="urn:schemas-microsoft-com:office:office" xmlns:r="http://schemas.openxmlformats.org/officeDocument/2006/relationships" xmlns:m="http://schemas.openxmlformats.org/officeDocument/2006/math" xmlns:v="urn:schemas-microsoft-com:vml" xmlns:wp14="http://schemas.microsoft.com/office/word/2010/wordprocessingDrawing" xmlns:wp="http://schemas.openxmlformats.org/drawingml/2006/wordprocessingDrawing" xmlns:w10="urn:schemas-microsoft-com:office:word" xmlns:w="http://schemas.openxmlformats.org/wordprocessingml/2006/main" xmlns:w14="http://schemas.microsoft.com/office/word/2010/wordml" xmlns:w15="http://schemas.microsoft.com/office/word/2012/wordml" xmlns:w16cex="http://schemas.microsoft.com/office/word/2018/wordml/cex" xmlns:w16cid="http://schemas.microsoft.com/office/word/2016/wordml/cid" xmlns:w16="http://schemas.microsoft.com/office/word/2018/wordml" xmlns:w16se="http://schemas.microsoft.com/office/word/2015/wordml/symex" xmlns:wpg="http://schemas.microsoft.com/office/word/2010/wordprocessingGroup" xmlns:wpi="http://schemas.microsoft.com/office/word/2010/wordprocessingInk" xmlns:wne="http://schemas.microsoft.com/office/word/2006/wordml" xmlns:wps="http://schemas.microsoft.com/office/word/2010/wordprocessingShape" mc:Ignorable="w14 w15 w16se w16cid w16 w16cex wp14">
+<w:footnotes xmlns:wpc="http://schemas.microsoft.com/office/word/2010/wordprocessingCanvas" xmlns:cx="http://schemas.microsoft.com/office/drawing/2014/chartex" xmlns:cx1="http://schemas.microsoft.com/office/drawing/2015/9/8/chartex" xmlns:cx2="http://schemas.microsoft.com/office/drawing/2015/10/21/chartex" xmlns:cx3="http://schemas.microsoft.com/office/drawing/2016/5/9/chartex" xmlns:cx4="http://schemas.microsoft.com/office/drawing/2016/5/10/chartex" xmlns:cx5="http://schemas.microsoft.com/office/drawing/2016/5/11/chartex" xmlns:cx6="http://schemas.microsoft.com/office/drawing/2016/5/12/chartex" xmlns:cx7="http://schemas.microsoft.com/office/drawing/2016/5/13/chartex" xmlns:cx8="http://schemas.microsoft.com/office/drawing/2016/5/14/chartex" xmlns:mc="http://schemas.openxmlformats.org/markup-compatibility/2006" xmlns:aink="http://schemas.microsoft.com/office/drawing/2016/ink" xmlns:am3d="http://schemas.microsoft.com/office/drawing/2017/model3d" xmlns:o="urn:schemas-microsoft-com:office:office" xmlns:r="http://schemas.openxmlformats.org/officeDocument/2006/relationships" xmlns:m="http://schemas.openxmlformats.org/officeDocument/2006/math" xmlns:v="urn:schemas-microsoft-com:vml" xmlns:wp14="http://schemas.microsoft.com/office/word/2010/wordprocessingDrawing" xmlns:wp="http://schemas.openxmlformats.org/drawingml/2006/wordprocessingDrawing" xmlns:w10="urn:schemas-microsoft-com:office:word" xmlns:w="http://schemas.openxmlformats.org/wordprocessingml/2006/main" xmlns:w14="http://schemas.microsoft.com/office/word/2010/wordml" xmlns:w15="http://schemas.microsoft.com/office/word/2012/wordml" xmlns:w16cid="http://schemas.microsoft.com/office/word/2016/wordml/cid" xmlns:w16se="http://schemas.microsoft.com/office/word/2015/wordml/symex" xmlns:wpg="http://schemas.microsoft.com/office/word/2010/wordprocessingGroup" xmlns:wpi="http://schemas.microsoft.com/office/word/2010/wordprocessingInk" xmlns:wne="http://schemas.microsoft.com/office/word/2006/wordml" xmlns:wps="http://schemas.microsoft.com/office/word/2010/wordprocessingShape" mc:Ignorable="w14 w15 w16se w16cid wp14">
   <w:footnote w:type="separator" w:id="-1">
     <w:p>
       <w:pPr>
@@ -14560,7 +14578,7 @@
 </file>
 
 <file path=word/styles.xml><?xml version="1.0" encoding="utf-8"?>
-<w:styles xmlns:mc="http://schemas.openxmlformats.org/markup-compatibility/2006" xmlns:r="http://schemas.openxmlformats.org/officeDocument/2006/relationships" xmlns:w="http://schemas.openxmlformats.org/wordprocessingml/2006/main" xmlns:w14="http://schemas.microsoft.com/office/word/2010/wordml" xmlns:w15="http://schemas.microsoft.com/office/word/2012/wordml" xmlns:w16cex="http://schemas.microsoft.com/office/word/2018/wordml/cex" xmlns:w16cid="http://schemas.microsoft.com/office/word/2016/wordml/cid" xmlns:w16="http://schemas.microsoft.com/office/word/2018/wordml" xmlns:w16se="http://schemas.microsoft.com/office/word/2015/wordml/symex" mc:Ignorable="w14 w15 w16se w16cid w16 w16cex">
+<w:styles xmlns:mc="http://schemas.openxmlformats.org/markup-compatibility/2006" xmlns:r="http://schemas.openxmlformats.org/officeDocument/2006/relationships" xmlns:w="http://schemas.openxmlformats.org/wordprocessingml/2006/main" xmlns:w14="http://schemas.microsoft.com/office/word/2010/wordml" xmlns:w15="http://schemas.microsoft.com/office/word/2012/wordml" xmlns:w16cid="http://schemas.microsoft.com/office/word/2016/wordml/cid" xmlns:w16se="http://schemas.microsoft.com/office/word/2015/wordml/symex" mc:Ignorable="w14 w15 w16se w16cid">
   <w:docDefaults>
     <w:rPrDefault>
       <w:rPr>

</xml_diff>